<commit_message>
Updated Part10 - Added PS21
</commit_message>
<xml_diff>
--- a/Health-Care/Part10/GroupO_HealthCareSQL5.docx
+++ b/Health-Care/Part10/GroupO_HealthCareSQL5.docx
@@ -100,16 +100,7 @@
           <w:bCs/>
           <w:lang w:val="en-US"/>
         </w:rPr>
-        <w:t xml:space="preserve">HealthCare SQL Project </w:t>
-      </w:r>
-      <w:r>
-        <w:rPr>
-          <w:rFonts w:ascii="Bahnschrift SemiBold" w:hAnsi="Bahnschrift SemiBold"/>
-          <w:b/>
-          <w:bCs/>
-          <w:lang w:val="en-US"/>
-        </w:rPr>
-        <w:t>5</w:t>
+        <w:t>HealthCare SQL Project 5</w:t>
       </w:r>
     </w:p>
     <w:p>
@@ -806,31 +797,7 @@
           <w:u w:val="none"/>
           <w:lang w:val="en-US"/>
         </w:rPr>
-        <w:t xml:space="preserve">Problem Statement </w:t>
-      </w:r>
-      <w:r>
-        <w:rPr>
-          <w:rFonts w:ascii="Bahnschrift" w:hAnsi="Bahnschrift"/>
-          <w:b/>
-          <w:bCs/>
-          <w:sz w:val="32"/>
-          <w:szCs w:val="32"/>
-          <w:u w:val="none"/>
-          <w:lang w:val="en-US"/>
-        </w:rPr>
-        <w:t>20</w:t>
-      </w:r>
-      <w:r>
-        <w:rPr>
-          <w:rFonts w:ascii="Bahnschrift" w:hAnsi="Bahnschrift"/>
-          <w:b/>
-          <w:bCs/>
-          <w:sz w:val="32"/>
-          <w:szCs w:val="32"/>
-          <w:u w:val="none"/>
-          <w:lang w:val="en-US"/>
-        </w:rPr>
-        <w:t xml:space="preserve"> (</w:t>
+        <w:t>Problem Statement 20 (</w:t>
       </w:r>
       <w:r>
         <w:rPr>
@@ -1137,6 +1104,32 @@
         </w:rPr>
       </w:pPr>
       <w:r>
+        <w:rPr>
+          <w:rFonts w:ascii="Bahnschrift" w:hAnsi="Bahnschrift"/>
+          <w:b/>
+          <w:bCs/>
+          <w:sz w:val="32"/>
+          <w:szCs w:val="32"/>
+          <w:u w:val="none"/>
+          <w:lang w:val="en-US"/>
+        </w:rPr>
+      </w:r>
+    </w:p>
+    <w:p>
+      <w:pPr>
+        <w:pStyle w:val="Normal"/>
+        <w:jc w:val="center"/>
+        <w:rPr>
+          <w:rFonts w:ascii="Bahnschrift" w:hAnsi="Bahnschrift"/>
+          <w:b/>
+          <w:bCs/>
+          <w:sz w:val="32"/>
+          <w:szCs w:val="32"/>
+          <w:u w:val="none"/>
+          <w:lang w:val="en-US"/>
+        </w:rPr>
+      </w:pPr>
+      <w:r>
         <w:rPr/>
       </w:r>
     </w:p>
@@ -1144,7 +1137,25 @@
       <w:pPr>
         <w:pStyle w:val="Normal"/>
         <w:jc w:val="center"/>
+        <w:rPr>
+          <w:rFonts w:ascii="Bahnschrift" w:hAnsi="Bahnschrift"/>
+          <w:b/>
+          <w:bCs/>
+          <w:sz w:val="32"/>
+          <w:szCs w:val="32"/>
+          <w:u w:val="none"/>
+          <w:lang w:val="en-US"/>
+        </w:rPr>
+      </w:pPr>
+      <w:r>
         <w:rPr/>
+      </w:r>
+    </w:p>
+    <w:p>
+      <w:pPr>
+        <w:pStyle w:val="Normal"/>
+        <w:jc w:val="center"/>
+        <w:rPr/>
       </w:pPr>
       <w:r>
         <w:rPr>
@@ -1156,55 +1167,19 @@
           <w:u w:val="none"/>
           <w:lang w:val="en-US"/>
         </w:rPr>
-        <w:t xml:space="preserve">Problem Statement </w:t>
+        <w:t>Problem Statement 21 (</w:t>
       </w:r>
       <w:r>
         <w:rPr>
           <w:rFonts w:ascii="Bahnschrift" w:hAnsi="Bahnschrift"/>
-          <w:b/>
-          <w:bCs/>
-          <w:sz w:val="32"/>
-          <w:szCs w:val="32"/>
-          <w:u w:val="none"/>
-          <w:lang w:val="en-US"/>
-        </w:rPr>
-        <w:t>21</w:t>
-      </w:r>
-      <w:r>
-        <w:rPr>
-          <w:rFonts w:ascii="Bahnschrift" w:hAnsi="Bahnschrift"/>
-          <w:b/>
-          <w:bCs/>
-          <w:sz w:val="32"/>
-          <w:szCs w:val="32"/>
-          <w:u w:val="none"/>
-          <w:lang w:val="en-US"/>
-        </w:rPr>
-        <w:t xml:space="preserve"> (</w:t>
-      </w:r>
-      <w:r>
-        <w:rPr>
-          <w:rFonts w:ascii="Bahnschrift" w:hAnsi="Bahnschrift"/>
-          <w:b w:val="false"/>
-          <w:bCs w:val="false"/>
-          <w:sz w:val="32"/>
-          <w:szCs w:val="32"/>
-          <w:u w:val="none"/>
-          <w:lang w:val="en-US"/>
-        </w:rPr>
-        <w:t xml:space="preserve">by </w:t>
-      </w:r>
-      <w:r>
-        <w:rPr>
-          <w:rFonts w:ascii="Bahnschrift" w:hAnsi="Bahnschrift"/>
-          <w:b w:val="false"/>
-          <w:bCs w:val="false"/>
-          <w:sz w:val="32"/>
-          <w:szCs w:val="32"/>
-          <w:u w:val="none"/>
-          <w:lang w:val="en-US"/>
-        </w:rPr>
-        <w:t>Harshitha P</w:t>
+          <w:b w:val="false"/>
+          <w:bCs w:val="false"/>
+          <w:sz w:val="32"/>
+          <w:szCs w:val="32"/>
+          <w:u w:val="none"/>
+          <w:lang w:val="en-US"/>
+        </w:rPr>
+        <w:t>by Harshitha P</w:t>
       </w:r>
       <w:r>
         <w:rPr>
@@ -1287,6 +1262,29 @@
           <w:shd w:fill="auto" w:val="clear"/>
           <w:lang w:val="en-US"/>
         </w:rPr>
+        <w:t>SELECT</w:t>
+        <w:br/>
+        <w:tab/>
+        <w:t>diseasename,</w:t>
+        <w:br/>
+        <w:tab/>
+        <w:t>SUM(IF(per.gender='male', 1, 0)) AS male_count,</w:t>
+        <w:br/>
+        <w:tab/>
+        <w:t>SUM(IF(per.gender='female', 1, 0)) AS female_count,</w:t>
+        <w:br/>
+        <w:tab/>
+        <w:t>round((SUM(IF(per.gender='male', 1, 0)) / SUM(IF(per.gender='female', 1, 0)) ),2) AS male_to_female_ratio</w:t>
+        <w:br/>
+        <w:t>FROM person per</w:t>
+        <w:br/>
+        <w:t>JOIN patient p ON p.patientID = per.personID</w:t>
+        <w:br/>
+        <w:t>JOIN treatment t ON t.patientID = p.patientID</w:t>
+        <w:br/>
+        <w:t>JOIN disease d ON d.diseaseID = t.diseaseID</w:t>
+        <w:br/>
+        <w:t>GROUP BY d.diseaseid,d.diseasename;</w:t>
         <w:br/>
       </w:r>
     </w:p>
@@ -1358,6 +1356,51 @@
           <w:u w:val="single"/>
           <w:shd w:fill="auto" w:val="clear"/>
         </w:rPr>
+        <w:drawing>
+          <wp:anchor behindDoc="0" distT="0" distB="0" distL="0" distR="0" simplePos="0" locked="0" layoutInCell="0" allowOverlap="1" relativeHeight="6">
+            <wp:simplePos x="0" y="0"/>
+            <wp:positionH relativeFrom="column">
+              <wp:align>center</wp:align>
+            </wp:positionH>
+            <wp:positionV relativeFrom="paragraph">
+              <wp:posOffset>635</wp:posOffset>
+            </wp:positionV>
+            <wp:extent cx="5731510" cy="2848610"/>
+            <wp:effectExtent l="0" t="0" r="0" b="0"/>
+            <wp:wrapSquare wrapText="largest"/>
+            <wp:docPr id="2" name="Image5" descr=""/>
+            <wp:cNvGraphicFramePr>
+              <a:graphicFrameLocks xmlns:a="http://schemas.openxmlformats.org/drawingml/2006/main" noChangeAspect="1"/>
+            </wp:cNvGraphicFramePr>
+            <a:graphic xmlns:a="http://schemas.openxmlformats.org/drawingml/2006/main">
+              <a:graphicData uri="http://schemas.openxmlformats.org/drawingml/2006/picture">
+                <pic:pic xmlns:pic="http://schemas.openxmlformats.org/drawingml/2006/picture">
+                  <pic:nvPicPr>
+                    <pic:cNvPr id="2" name="Image5" descr=""/>
+                    <pic:cNvPicPr>
+                      <a:picLocks noChangeAspect="1" noChangeArrowheads="1"/>
+                    </pic:cNvPicPr>
+                  </pic:nvPicPr>
+                  <pic:blipFill>
+                    <a:blip r:embed="rId3"/>
+                    <a:stretch>
+                      <a:fillRect/>
+                    </a:stretch>
+                  </pic:blipFill>
+                  <pic:spPr bwMode="auto">
+                    <a:xfrm>
+                      <a:off x="0" y="0"/>
+                      <a:ext cx="5731510" cy="2848610"/>
+                    </a:xfrm>
+                    <a:prstGeom prst="rect">
+                      <a:avLst/>
+                    </a:prstGeom>
+                  </pic:spPr>
+                </pic:pic>
+              </a:graphicData>
+            </a:graphic>
+          </wp:anchor>
+        </w:drawing>
       </w:r>
       <w:r>
         <w:br w:type="page"/>
@@ -1366,6 +1409,7 @@
     <w:p>
       <w:pPr>
         <w:pStyle w:val="Normal"/>
+        <w:spacing w:before="0" w:after="160"/>
         <w:jc w:val="center"/>
         <w:rPr/>
       </w:pPr>
@@ -1379,31 +1423,7 @@
           <w:u w:val="none"/>
           <w:lang w:val="en-US"/>
         </w:rPr>
-        <w:t xml:space="preserve">Problem Statement </w:t>
-      </w:r>
-      <w:r>
-        <w:rPr>
-          <w:rFonts w:ascii="Bahnschrift" w:hAnsi="Bahnschrift"/>
-          <w:b/>
-          <w:bCs/>
-          <w:sz w:val="32"/>
-          <w:szCs w:val="32"/>
-          <w:u w:val="none"/>
-          <w:lang w:val="en-US"/>
-        </w:rPr>
-        <w:t>22</w:t>
-      </w:r>
-      <w:r>
-        <w:rPr>
-          <w:rFonts w:ascii="Bahnschrift" w:hAnsi="Bahnschrift"/>
-          <w:b/>
-          <w:bCs/>
-          <w:sz w:val="32"/>
-          <w:szCs w:val="32"/>
-          <w:u w:val="none"/>
-          <w:lang w:val="en-US"/>
-        </w:rPr>
-        <w:t xml:space="preserve"> (</w:t>
+        <w:t>Problem Statement 22 (</w:t>
       </w:r>
       <w:r>
         <w:rPr>
@@ -1628,7 +1648,7 @@
             <wp:extent cx="5731510" cy="2860040"/>
             <wp:effectExtent l="0" t="0" r="0" b="0"/>
             <wp:wrapSquare wrapText="largest"/>
-            <wp:docPr id="2" name="Image2" descr=""/>
+            <wp:docPr id="3" name="Image2" descr=""/>
             <wp:cNvGraphicFramePr>
               <a:graphicFrameLocks xmlns:a="http://schemas.openxmlformats.org/drawingml/2006/main" noChangeAspect="1"/>
             </wp:cNvGraphicFramePr>
@@ -1636,13 +1656,13 @@
               <a:graphicData uri="http://schemas.openxmlformats.org/drawingml/2006/picture">
                 <pic:pic xmlns:pic="http://schemas.openxmlformats.org/drawingml/2006/picture">
                   <pic:nvPicPr>
-                    <pic:cNvPr id="2" name="Image2" descr=""/>
+                    <pic:cNvPr id="3" name="Image2" descr=""/>
                     <pic:cNvPicPr>
                       <a:picLocks noChangeAspect="1" noChangeArrowheads="1"/>
                     </pic:cNvPicPr>
                   </pic:nvPicPr>
                   <pic:blipFill>
-                    <a:blip r:embed="rId3"/>
+                    <a:blip r:embed="rId4"/>
                     <a:stretch>
                       <a:fillRect/>
                     </a:stretch>
@@ -1678,13 +1698,50 @@
         </w:rPr>
       </w:pPr>
       <w:r>
+        <w:rPr>
+          <w:rFonts w:ascii="Bahnschrift" w:hAnsi="Bahnschrift"/>
+          <w:b/>
+          <w:bCs/>
+          <w:sz w:val="32"/>
+          <w:szCs w:val="32"/>
+          <w:u w:val="none"/>
+          <w:lang w:val="en-US"/>
+        </w:rPr>
+      </w:r>
+    </w:p>
+    <w:p>
+      <w:pPr>
+        <w:pStyle w:val="Normal"/>
+        <w:jc w:val="center"/>
+        <w:rPr>
+          <w:rFonts w:ascii="Bahnschrift" w:hAnsi="Bahnschrift"/>
+          <w:b/>
+          <w:bCs/>
+          <w:sz w:val="32"/>
+          <w:szCs w:val="32"/>
+          <w:u w:val="none"/>
+          <w:lang w:val="en-US"/>
+        </w:rPr>
+      </w:pPr>
+      <w:r>
+        <w:rPr>
+          <w:rFonts w:ascii="Bahnschrift" w:hAnsi="Bahnschrift"/>
+          <w:b/>
+          <w:bCs/>
+          <w:sz w:val="32"/>
+          <w:szCs w:val="32"/>
+          <w:u w:val="none"/>
+          <w:lang w:val="en-US"/>
+        </w:rPr>
+      </w:r>
+    </w:p>
+    <w:p>
+      <w:pPr>
+        <w:pStyle w:val="Normal"/>
+        <w:jc w:val="center"/>
         <w:rPr/>
-      </w:r>
-    </w:p>
-    <w:p>
-      <w:pPr>
-        <w:pStyle w:val="Normal"/>
-        <w:jc w:val="center"/>
+      </w:pPr>
+      <w:r>
         <w:rPr>
           <w:rFonts w:ascii="Bahnschrift" w:hAnsi="Bahnschrift"/>
           <w:b/>
@@ -1694,76 +1751,19 @@
           <w:u w:val="none"/>
           <w:lang w:val="en-US"/>
         </w:rPr>
-      </w:pPr>
-      <w:r>
-        <w:rPr/>
-      </w:r>
-    </w:p>
-    <w:p>
-      <w:pPr>
-        <w:pStyle w:val="Normal"/>
-        <w:jc w:val="center"/>
-        <w:rPr/>
-      </w:pPr>
+        <w:t>Problem Statement 23 (</w:t>
+      </w:r>
       <w:r>
         <w:rPr>
           <w:rFonts w:ascii="Bahnschrift" w:hAnsi="Bahnschrift"/>
-          <w:b/>
-          <w:bCs/>
-          <w:sz w:val="32"/>
-          <w:szCs w:val="32"/>
-          <w:u w:val="none"/>
-          <w:lang w:val="en-US"/>
-        </w:rPr>
-        <w:t xml:space="preserve">Problem Statement </w:t>
-      </w:r>
-      <w:r>
-        <w:rPr>
-          <w:rFonts w:ascii="Bahnschrift" w:hAnsi="Bahnschrift"/>
-          <w:b/>
-          <w:bCs/>
-          <w:sz w:val="32"/>
-          <w:szCs w:val="32"/>
-          <w:u w:val="none"/>
-          <w:lang w:val="en-US"/>
-        </w:rPr>
-        <w:t>23</w:t>
-      </w:r>
-      <w:r>
-        <w:rPr>
-          <w:rFonts w:ascii="Bahnschrift" w:hAnsi="Bahnschrift"/>
-          <w:b/>
-          <w:bCs/>
-          <w:sz w:val="32"/>
-          <w:szCs w:val="32"/>
-          <w:u w:val="none"/>
-          <w:lang w:val="en-US"/>
-        </w:rPr>
-        <w:t xml:space="preserve"> (</w:t>
-      </w:r>
-      <w:r>
-        <w:rPr>
-          <w:rFonts w:ascii="Bahnschrift" w:hAnsi="Bahnschrift"/>
-          <w:b w:val="false"/>
-          <w:bCs w:val="false"/>
-          <w:sz w:val="32"/>
-          <w:szCs w:val="32"/>
-          <w:u w:val="none"/>
-          <w:lang w:val="en-US"/>
-        </w:rPr>
-        <w:t xml:space="preserve">by </w:t>
-      </w:r>
-      <w:r>
-        <w:rPr>
-          <w:rFonts w:ascii="Bahnschrift" w:hAnsi="Bahnschrift"/>
-          <w:b w:val="false"/>
-          <w:bCs w:val="false"/>
-          <w:sz w:val="32"/>
-          <w:szCs w:val="32"/>
-          <w:u w:val="none"/>
-          <w:lang w:val="en-US"/>
-        </w:rPr>
-        <w:t>Chilaka Nikhitha</w:t>
+          <w:b w:val="false"/>
+          <w:bCs w:val="false"/>
+          <w:sz w:val="32"/>
+          <w:szCs w:val="32"/>
+          <w:u w:val="none"/>
+          <w:lang w:val="en-US"/>
+        </w:rPr>
+        <w:t>by Chilaka Nikhitha</w:t>
       </w:r>
       <w:r>
         <w:rPr>
@@ -1972,7 +1972,7 @@
             <wp:extent cx="5731510" cy="2879725"/>
             <wp:effectExtent l="0" t="0" r="0" b="0"/>
             <wp:wrapSquare wrapText="largest"/>
-            <wp:docPr id="3" name="Image4" descr=""/>
+            <wp:docPr id="4" name="Image4" descr=""/>
             <wp:cNvGraphicFramePr>
               <a:graphicFrameLocks xmlns:a="http://schemas.openxmlformats.org/drawingml/2006/main" noChangeAspect="1"/>
             </wp:cNvGraphicFramePr>
@@ -1980,13 +1980,13 @@
               <a:graphicData uri="http://schemas.openxmlformats.org/drawingml/2006/picture">
                 <pic:pic xmlns:pic="http://schemas.openxmlformats.org/drawingml/2006/picture">
                   <pic:nvPicPr>
-                    <pic:cNvPr id="3" name="Image4" descr=""/>
+                    <pic:cNvPr id="4" name="Image4" descr=""/>
                     <pic:cNvPicPr>
                       <a:picLocks noChangeAspect="1" noChangeArrowheads="1"/>
                     </pic:cNvPicPr>
                   </pic:nvPicPr>
                   <pic:blipFill>
-                    <a:blip r:embed="rId4"/>
+                    <a:blip r:embed="rId5"/>
                     <a:stretch>
                       <a:fillRect/>
                     </a:stretch>
@@ -2033,6 +2033,7 @@
     <w:p>
       <w:pPr>
         <w:pStyle w:val="Normal"/>
+        <w:spacing w:before="0" w:after="160"/>
         <w:jc w:val="center"/>
         <w:rPr/>
       </w:pPr>
@@ -2046,31 +2047,7 @@
           <w:u w:val="none"/>
           <w:lang w:val="en-US"/>
         </w:rPr>
-        <w:t xml:space="preserve">Problem Statement </w:t>
-      </w:r>
-      <w:r>
-        <w:rPr>
-          <w:rFonts w:ascii="Bahnschrift" w:hAnsi="Bahnschrift"/>
-          <w:b/>
-          <w:bCs/>
-          <w:sz w:val="32"/>
-          <w:szCs w:val="32"/>
-          <w:u w:val="none"/>
-          <w:lang w:val="en-US"/>
-        </w:rPr>
-        <w:t>24</w:t>
-      </w:r>
-      <w:r>
-        <w:rPr>
-          <w:rFonts w:ascii="Bahnschrift" w:hAnsi="Bahnschrift"/>
-          <w:b/>
-          <w:bCs/>
-          <w:sz w:val="32"/>
-          <w:szCs w:val="32"/>
-          <w:u w:val="none"/>
-          <w:lang w:val="en-US"/>
-        </w:rPr>
-        <w:t xml:space="preserve"> (</w:t>
+        <w:t>Problem Statement 24 (</w:t>
       </w:r>
       <w:r>
         <w:rPr>
@@ -2313,7 +2290,7 @@
             <wp:extent cx="5731510" cy="2851150"/>
             <wp:effectExtent l="0" t="0" r="0" b="0"/>
             <wp:wrapSquare wrapText="largest"/>
-            <wp:docPr id="4" name="Image3" descr=""/>
+            <wp:docPr id="5" name="Image3" descr=""/>
             <wp:cNvGraphicFramePr>
               <a:graphicFrameLocks xmlns:a="http://schemas.openxmlformats.org/drawingml/2006/main" noChangeAspect="1"/>
             </wp:cNvGraphicFramePr>
@@ -2321,13 +2298,13 @@
               <a:graphicData uri="http://schemas.openxmlformats.org/drawingml/2006/picture">
                 <pic:pic xmlns:pic="http://schemas.openxmlformats.org/drawingml/2006/picture">
                   <pic:nvPicPr>
-                    <pic:cNvPr id="4" name="Image3" descr=""/>
+                    <pic:cNvPr id="5" name="Image3" descr=""/>
                     <pic:cNvPicPr>
                       <a:picLocks noChangeAspect="1" noChangeArrowheads="1"/>
                     </pic:cNvPicPr>
                   </pic:nvPicPr>
                   <pic:blipFill>
-                    <a:blip r:embed="rId5"/>
+                    <a:blip r:embed="rId6"/>
                     <a:stretch>
                       <a:fillRect/>
                     </a:stretch>

</xml_diff>